<commit_message>
Adding operator installation steps
</commit_message>
<xml_diff>
--- a/install/Installation.docx
+++ b/install/Installation.docx
@@ -63,7 +63,11 @@
       </w:r>
       <w:proofErr w:type="spellEnd"/>
     </w:p>
-    <w:p/>
+    <w:p>
+      <w:pPr>
+        <w:ind w:left="360"/>
+      </w:pPr>
+    </w:p>
     <w:p>
       <w:pPr>
         <w:pStyle w:val="ListParagraph"/>
@@ -326,37 +330,486 @@
         <w:pStyle w:val="Heading1"/>
       </w:pPr>
       <w:r>
-        <w:t>Accelerator</w:t>
-      </w:r>
-      <w:r>
+        <w:lastRenderedPageBreak/>
+        <w:t>Accelerator Installation</w:t>
+      </w:r>
+    </w:p>
+    <w:p>
+      <w:pPr>
+        <w:pStyle w:val="Heading2"/>
+      </w:pPr>
+      <w:r>
+        <w:t xml:space="preserve">From </w:t>
+      </w:r>
+      <w:proofErr w:type="spellStart"/>
+      <w:r>
+        <w:t>OperatorHub</w:t>
+      </w:r>
+      <w:proofErr w:type="spellEnd"/>
+    </w:p>
+    <w:p>
+      <w:pPr>
+        <w:pStyle w:val="Heading3"/>
+      </w:pPr>
+      <w:r>
+        <w:t>Edge version pre-requisite</w:t>
+      </w:r>
+    </w:p>
+    <w:p>
+      <w:r>
+        <w:t xml:space="preserve">Add the Perficient operators catalog to the marketplace by creating a new </w:t>
+      </w:r>
+      <w:proofErr w:type="spellStart"/>
+      <w:r>
+        <w:t>CatalogSource</w:t>
+      </w:r>
+      <w:proofErr w:type="spellEnd"/>
+      <w:r>
+        <w:t xml:space="preserve"> using https://raw.githubusercontent.com/prft-rh/devopsinabox-operator/main/install/catalogsource.yaml</w:t>
+      </w:r>
+    </w:p>
+    <w:p>
+      <w:pPr>
+        <w:pStyle w:val="Heading3"/>
+      </w:pPr>
+      <w:r>
+        <w:t>All versions</w:t>
+      </w:r>
+    </w:p>
+    <w:p>
+      <w:pPr>
+        <w:pStyle w:val="ListParagraph"/>
+        <w:numPr>
+          <w:ilvl w:val="0"/>
+          <w:numId w:val="8"/>
+        </w:numPr>
+      </w:pPr>
+      <w:r>
+        <w:t xml:space="preserve">Open the </w:t>
+      </w:r>
+      <w:proofErr w:type="spellStart"/>
+      <w:r>
+        <w:t>operatorhub</w:t>
+      </w:r>
+      <w:proofErr w:type="spellEnd"/>
+      <w:r>
+        <w:t xml:space="preserve"> main page in the </w:t>
+      </w:r>
+      <w:proofErr w:type="spellStart"/>
+      <w:r>
+        <w:t>Openshift</w:t>
+      </w:r>
+      <w:proofErr w:type="spellEnd"/>
+      <w:r>
+        <w:t xml:space="preserve"> console</w:t>
+      </w:r>
+    </w:p>
+    <w:p>
+      <w:pPr>
+        <w:pStyle w:val="ListParagraph"/>
+        <w:numPr>
+          <w:ilvl w:val="0"/>
+          <w:numId w:val="8"/>
+        </w:numPr>
+      </w:pPr>
+      <w:r>
+        <w:t>Search for “Perficient”</w:t>
+      </w:r>
+    </w:p>
+    <w:p>
+      <w:pPr>
+        <w:pStyle w:val="ListParagraph"/>
+        <w:numPr>
+          <w:ilvl w:val="0"/>
+          <w:numId w:val="8"/>
+        </w:numPr>
+      </w:pPr>
+      <w:r>
+        <w:t>Click install (all namespaces)</w:t>
+      </w:r>
+      <w:r>
+        <w:t xml:space="preserve"> and follow instructions on screen</w:t>
+      </w:r>
+    </w:p>
+    <w:p>
+      <w:r>
+        <w:t>From Source</w:t>
+      </w:r>
+    </w:p>
+    <w:p>
+      <w:r>
+        <w:t xml:space="preserve">The operator source is available at </w:t>
+      </w:r>
+      <w:hyperlink r:id="rId9" w:history="1">
+        <w:r>
+          <w:rPr>
+            <w:rStyle w:val="Hyperlink"/>
+          </w:rPr>
+          <w:t>https://raw.githubusercontent.com/prft-rh/devopsinabox-operator</w:t>
+        </w:r>
+      </w:hyperlink>
+    </w:p>
+    <w:p>
+      <w:pPr>
+        <w:pStyle w:val="ListParagraph"/>
+        <w:numPr>
+          <w:ilvl w:val="0"/>
+          <w:numId w:val="9"/>
+        </w:numPr>
+      </w:pPr>
+      <w:r>
+        <w:t>Install the Operator SDK</w:t>
+      </w:r>
+      <w:r>
+        <w:t xml:space="preserve"> (</w:t>
+      </w:r>
+      <w:r>
+        <w:t>https://sdk.operato</w:t>
+      </w:r>
+      <w:r>
+        <w:t>rframework.io/docs/installation)</w:t>
+      </w:r>
+    </w:p>
+    <w:p>
+      <w:pPr>
+        <w:pStyle w:val="ListParagraph"/>
+        <w:numPr>
+          <w:ilvl w:val="0"/>
+          <w:numId w:val="9"/>
+        </w:numPr>
+      </w:pPr>
+      <w:r>
+        <w:t>From the root of the source directory, run the following command to build the operator</w:t>
+      </w:r>
+    </w:p>
+    <w:p>
+      <w:pPr>
+        <w:pStyle w:val="HTMLPreformatted"/>
+        <w:numPr>
+          <w:ilvl w:val="0"/>
+          <w:numId w:val="9"/>
+        </w:numPr>
+        <w:shd w:val="clear" w:color="auto" w:fill="F8F8F8"/>
+        <w:rPr>
+          <w:rFonts w:ascii="Consolas" w:hAnsi="Consolas"/>
+          <w:color w:val="222222"/>
+          <w:sz w:val="21"/>
+          <w:szCs w:val="21"/>
+        </w:rPr>
+      </w:pPr>
+      <w:r>
+        <w:rPr>
+          <w:rStyle w:val="HTMLCode"/>
+          <w:rFonts w:ascii="Consolas" w:eastAsiaTheme="majorEastAsia" w:hAnsi="Consolas"/>
+          <w:color w:val="222222"/>
+          <w:sz w:val="21"/>
+          <w:szCs w:val="21"/>
+          <w:bdr w:val="none" w:sz="0" w:space="0" w:color="auto" w:frame="1"/>
+        </w:rPr>
+        <w:t xml:space="preserve">make </w:t>
+      </w:r>
+      <w:proofErr w:type="spellStart"/>
+      <w:r>
+        <w:rPr>
+          <w:rStyle w:val="HTMLCode"/>
+          <w:rFonts w:ascii="Consolas" w:eastAsiaTheme="majorEastAsia" w:hAnsi="Consolas"/>
+          <w:color w:val="222222"/>
+          <w:sz w:val="21"/>
+          <w:szCs w:val="21"/>
+          <w:bdr w:val="none" w:sz="0" w:space="0" w:color="auto" w:frame="1"/>
+        </w:rPr>
+        <w:t>docker</w:t>
+      </w:r>
+      <w:proofErr w:type="spellEnd"/>
+      <w:r>
+        <w:rPr>
+          <w:rStyle w:val="HTMLCode"/>
+          <w:rFonts w:ascii="Consolas" w:eastAsiaTheme="majorEastAsia" w:hAnsi="Consolas"/>
+          <w:color w:val="222222"/>
+          <w:sz w:val="21"/>
+          <w:szCs w:val="21"/>
+          <w:bdr w:val="none" w:sz="0" w:space="0" w:color="auto" w:frame="1"/>
+        </w:rPr>
+        <w:t xml:space="preserve">-build </w:t>
+      </w:r>
+      <w:proofErr w:type="spellStart"/>
+      <w:r>
+        <w:rPr>
+          <w:rStyle w:val="HTMLCode"/>
+          <w:rFonts w:ascii="Consolas" w:eastAsiaTheme="majorEastAsia" w:hAnsi="Consolas"/>
+          <w:color w:val="222222"/>
+          <w:sz w:val="21"/>
+          <w:szCs w:val="21"/>
+          <w:bdr w:val="none" w:sz="0" w:space="0" w:color="auto" w:frame="1"/>
+        </w:rPr>
+        <w:t>docker</w:t>
+      </w:r>
+      <w:proofErr w:type="spellEnd"/>
+      <w:r>
+        <w:rPr>
+          <w:rStyle w:val="HTMLCode"/>
+          <w:rFonts w:ascii="Consolas" w:eastAsiaTheme="majorEastAsia" w:hAnsi="Consolas"/>
+          <w:color w:val="222222"/>
+          <w:sz w:val="21"/>
+          <w:szCs w:val="21"/>
+          <w:bdr w:val="none" w:sz="0" w:space="0" w:color="auto" w:frame="1"/>
+        </w:rPr>
+        <w:t xml:space="preserve">-push </w:t>
+      </w:r>
+      <w:r>
+        <w:rPr>
+          <w:rStyle w:val="HTMLCode"/>
+          <w:rFonts w:ascii="Consolas" w:eastAsiaTheme="majorEastAsia" w:hAnsi="Consolas"/>
+          <w:color w:val="000000"/>
+          <w:sz w:val="21"/>
+          <w:szCs w:val="21"/>
+          <w:bdr w:val="none" w:sz="0" w:space="0" w:color="auto" w:frame="1"/>
+        </w:rPr>
+        <w:t>IMG</w:t>
+      </w:r>
+      <w:r>
+        <w:rPr>
+          <w:rStyle w:val="HTMLCode"/>
+          <w:rFonts w:ascii="Consolas" w:eastAsiaTheme="majorEastAsia" w:hAnsi="Consolas"/>
+          <w:b/>
+          <w:bCs/>
+          <w:color w:val="CE5C00"/>
+          <w:sz w:val="21"/>
+          <w:szCs w:val="21"/>
+          <w:bdr w:val="none" w:sz="0" w:space="0" w:color="auto" w:frame="1"/>
+        </w:rPr>
+        <w:t>=</w:t>
+      </w:r>
+      <w:r>
+        <w:rPr>
+          <w:rStyle w:val="HTMLCode"/>
+          <w:rFonts w:ascii="Consolas" w:eastAsiaTheme="majorEastAsia" w:hAnsi="Consolas"/>
+          <w:color w:val="4E9A06"/>
+          <w:sz w:val="21"/>
+          <w:szCs w:val="21"/>
+          <w:bdr w:val="none" w:sz="0" w:space="0" w:color="auto" w:frame="1"/>
+        </w:rPr>
+        <w:t>"</w:t>
+      </w:r>
+      <w:r>
+        <w:rPr>
+          <w:rStyle w:val="HTMLCode"/>
+          <w:rFonts w:ascii="Consolas" w:eastAsiaTheme="majorEastAsia" w:hAnsi="Consolas"/>
+          <w:color w:val="4E9A06"/>
+          <w:sz w:val="21"/>
+          <w:szCs w:val="21"/>
+          <w:bdr w:val="none" w:sz="0" w:space="0" w:color="auto" w:frame="1"/>
+        </w:rPr>
+        <w:t>somecontainerregistry.com</w:t>
+      </w:r>
+      <w:r>
+        <w:rPr>
+          <w:rStyle w:val="HTMLCode"/>
+          <w:rFonts w:ascii="Consolas" w:eastAsiaTheme="majorEastAsia" w:hAnsi="Consolas"/>
+          <w:color w:val="4E9A06"/>
+          <w:sz w:val="21"/>
+          <w:szCs w:val="21"/>
+          <w:bdr w:val="none" w:sz="0" w:space="0" w:color="auto" w:frame="1"/>
+        </w:rPr>
+        <w:t>/</w:t>
+      </w:r>
+      <w:proofErr w:type="spellStart"/>
+      <w:r>
+        <w:rPr>
+          <w:rStyle w:val="HTMLCode"/>
+          <w:rFonts w:ascii="Consolas" w:eastAsiaTheme="majorEastAsia" w:hAnsi="Consolas"/>
+          <w:color w:val="4E9A06"/>
+          <w:sz w:val="21"/>
+          <w:szCs w:val="21"/>
+          <w:bdr w:val="none" w:sz="0" w:space="0" w:color="auto" w:frame="1"/>
+        </w:rPr>
+        <w:t>perficient</w:t>
+      </w:r>
+      <w:r>
+        <w:rPr>
+          <w:rStyle w:val="HTMLCode"/>
+          <w:rFonts w:ascii="Consolas" w:eastAsiaTheme="majorEastAsia" w:hAnsi="Consolas"/>
+          <w:color w:val="4E9A06"/>
+          <w:sz w:val="21"/>
+          <w:szCs w:val="21"/>
+          <w:bdr w:val="none" w:sz="0" w:space="0" w:color="auto" w:frame="1"/>
+        </w:rPr>
+        <w:t>-operator:</w:t>
+      </w:r>
+      <w:r>
+        <w:rPr>
+          <w:rStyle w:val="HTMLCode"/>
+          <w:rFonts w:ascii="Consolas" w:eastAsiaTheme="majorEastAsia" w:hAnsi="Consolas"/>
+          <w:color w:val="4E9A06"/>
+          <w:sz w:val="21"/>
+          <w:szCs w:val="21"/>
+          <w:bdr w:val="none" w:sz="0" w:space="0" w:color="auto" w:frame="1"/>
+        </w:rPr>
+        <w:t>latest</w:t>
+      </w:r>
+      <w:proofErr w:type="spellEnd"/>
+      <w:r>
+        <w:rPr>
+          <w:rStyle w:val="HTMLCode"/>
+          <w:rFonts w:ascii="Consolas" w:eastAsiaTheme="majorEastAsia" w:hAnsi="Consolas"/>
+          <w:color w:val="4E9A06"/>
+          <w:sz w:val="21"/>
+          <w:szCs w:val="21"/>
+          <w:bdr w:val="none" w:sz="0" w:space="0" w:color="auto" w:frame="1"/>
+        </w:rPr>
+        <w:t>"</w:t>
+      </w:r>
+    </w:p>
+    <w:p>
+      <w:bookmarkStart w:id="0" w:name="_GoBack"/>
+      <w:bookmarkEnd w:id="0"/>
+    </w:p>
+    <w:p>
+      <w:pPr>
+        <w:pStyle w:val="ListParagraph"/>
+        <w:numPr>
+          <w:ilvl w:val="0"/>
+          <w:numId w:val="9"/>
+        </w:numPr>
+      </w:pPr>
+      <w:r>
+        <w:t>In a terminal, login to your cluster</w:t>
+      </w:r>
+    </w:p>
+    <w:p>
+      <w:pPr>
+        <w:pStyle w:val="ListParagraph"/>
+        <w:numPr>
+          <w:ilvl w:val="0"/>
+          <w:numId w:val="9"/>
+        </w:numPr>
+      </w:pPr>
+      <w:r>
+        <w:t>Run the following command to deploy</w:t>
+      </w:r>
+    </w:p>
+    <w:p>
+      <w:pPr>
+        <w:pStyle w:val="ListParagraph"/>
+        <w:numPr>
+          <w:ilvl w:val="0"/>
+          <w:numId w:val="9"/>
+        </w:numPr>
+        <w:shd w:val="clear" w:color="auto" w:fill="F8F8F8"/>
+        <w:tabs>
+          <w:tab w:val="left" w:pos="916"/>
+          <w:tab w:val="left" w:pos="1832"/>
+          <w:tab w:val="left" w:pos="2748"/>
+          <w:tab w:val="left" w:pos="3664"/>
+          <w:tab w:val="left" w:pos="4580"/>
+          <w:tab w:val="left" w:pos="5496"/>
+          <w:tab w:val="left" w:pos="6412"/>
+          <w:tab w:val="left" w:pos="7328"/>
+          <w:tab w:val="left" w:pos="8244"/>
+          <w:tab w:val="left" w:pos="9160"/>
+          <w:tab w:val="left" w:pos="10076"/>
+          <w:tab w:val="left" w:pos="10992"/>
+          <w:tab w:val="left" w:pos="11908"/>
+          <w:tab w:val="left" w:pos="12824"/>
+          <w:tab w:val="left" w:pos="13740"/>
+          <w:tab w:val="left" w:pos="14656"/>
+        </w:tabs>
+        <w:spacing w:after="0" w:line="240" w:lineRule="auto"/>
+        <w:rPr>
+          <w:rFonts w:ascii="Consolas" w:eastAsia="Times New Roman" w:hAnsi="Consolas" w:cs="Courier New"/>
+          <w:color w:val="222222"/>
+          <w:sz w:val="21"/>
+          <w:szCs w:val="21"/>
+        </w:rPr>
+      </w:pPr>
+      <w:r>
+        <w:rPr>
+          <w:rFonts w:ascii="Consolas" w:eastAsia="Times New Roman" w:hAnsi="Consolas" w:cs="Courier New"/>
+          <w:color w:val="222222"/>
+          <w:sz w:val="21"/>
+          <w:szCs w:val="21"/>
+          <w:bdr w:val="none" w:sz="0" w:space="0" w:color="auto" w:frame="1"/>
+        </w:rPr>
+        <w:t xml:space="preserve">make deploy </w:t>
+      </w:r>
+      <w:r>
+        <w:rPr>
+          <w:rFonts w:ascii="Consolas" w:eastAsia="Times New Roman" w:hAnsi="Consolas" w:cs="Courier New"/>
+          <w:color w:val="000000"/>
+          <w:sz w:val="21"/>
+          <w:szCs w:val="21"/>
+          <w:bdr w:val="none" w:sz="0" w:space="0" w:color="auto" w:frame="1"/>
+        </w:rPr>
+        <w:t>IMG</w:t>
+      </w:r>
+      <w:r>
+        <w:rPr>
+          <w:rFonts w:ascii="Consolas" w:eastAsia="Times New Roman" w:hAnsi="Consolas" w:cs="Courier New"/>
+          <w:b/>
+          <w:bCs/>
+          <w:color w:val="CE5C00"/>
+          <w:sz w:val="21"/>
+          <w:szCs w:val="21"/>
+          <w:bdr w:val="none" w:sz="0" w:space="0" w:color="auto" w:frame="1"/>
+        </w:rPr>
+        <w:t>=</w:t>
+      </w:r>
+      <w:r>
+        <w:rPr>
+          <w:rFonts w:ascii="Consolas" w:eastAsia="Times New Roman" w:hAnsi="Consolas" w:cs="Courier New"/>
+          <w:color w:val="4E9A06"/>
+          <w:sz w:val="21"/>
+          <w:szCs w:val="21"/>
+          <w:bdr w:val="none" w:sz="0" w:space="0" w:color="auto" w:frame="1"/>
+        </w:rPr>
+        <w:t>"</w:t>
+      </w:r>
+      <w:r>
+        <w:rPr>
+          <w:rStyle w:val="HTMLCode"/>
+          <w:rFonts w:ascii="Consolas" w:eastAsiaTheme="majorEastAsia" w:hAnsi="Consolas"/>
+          <w:color w:val="4E9A06"/>
+          <w:sz w:val="21"/>
+          <w:szCs w:val="21"/>
+          <w:bdr w:val="none" w:sz="0" w:space="0" w:color="auto" w:frame="1"/>
+        </w:rPr>
         <w:t xml:space="preserve"> </w:t>
       </w:r>
       <w:r>
-        <w:t>Installation</w:t>
-      </w:r>
-    </w:p>
-    <w:p>
-      <w:pPr>
-        <w:pStyle w:val="Heading2"/>
-      </w:pPr>
-      <w:r>
-        <w:t xml:space="preserve">From </w:t>
-      </w:r>
-      <w:proofErr w:type="spellStart"/>
-      <w:r>
-        <w:t>OperatorHub</w:t>
-      </w:r>
-      <w:proofErr w:type="spellEnd"/>
-    </w:p>
-    <w:p>
-      <w:pPr>
-        <w:pStyle w:val="Heading2"/>
-      </w:pPr>
-      <w:r>
-        <w:t>From Source</w:t>
-      </w:r>
-    </w:p>
-    <w:p/>
+        <w:rPr>
+          <w:rStyle w:val="HTMLCode"/>
+          <w:rFonts w:ascii="Consolas" w:eastAsiaTheme="majorEastAsia" w:hAnsi="Consolas"/>
+          <w:color w:val="4E9A06"/>
+          <w:sz w:val="21"/>
+          <w:szCs w:val="21"/>
+          <w:bdr w:val="none" w:sz="0" w:space="0" w:color="auto" w:frame="1"/>
+        </w:rPr>
+        <w:t>somecontainerregistry.com/</w:t>
+      </w:r>
+      <w:proofErr w:type="spellStart"/>
+      <w:r>
+        <w:rPr>
+          <w:rStyle w:val="HTMLCode"/>
+          <w:rFonts w:ascii="Consolas" w:eastAsiaTheme="majorEastAsia" w:hAnsi="Consolas"/>
+          <w:color w:val="4E9A06"/>
+          <w:sz w:val="21"/>
+          <w:szCs w:val="21"/>
+          <w:bdr w:val="none" w:sz="0" w:space="0" w:color="auto" w:frame="1"/>
+        </w:rPr>
+        <w:t>perficient-operator:latest</w:t>
+      </w:r>
+      <w:proofErr w:type="spellEnd"/>
+      <w:r>
+        <w:rPr>
+          <w:rFonts w:ascii="Consolas" w:eastAsia="Times New Roman" w:hAnsi="Consolas" w:cs="Courier New"/>
+          <w:color w:val="4E9A06"/>
+          <w:sz w:val="21"/>
+          <w:szCs w:val="21"/>
+          <w:bdr w:val="none" w:sz="0" w:space="0" w:color="auto" w:frame="1"/>
+        </w:rPr>
+        <w:t>"</w:t>
+      </w:r>
+    </w:p>
     <w:p>
       <w:pPr>
         <w:pStyle w:val="Heading1"/>
@@ -425,13 +878,8 @@
           <w:numId w:val="3"/>
         </w:numPr>
       </w:pPr>
-      <w:proofErr w:type="gramStart"/>
-      <w:r>
-        <w:t>one</w:t>
-      </w:r>
-      <w:proofErr w:type="gramEnd"/>
-      <w:r>
-        <w:t xml:space="preserve"> separate repo per namespace/project you want managed by the operator. For our purpose, the </w:t>
+      <w:r>
+        <w:t xml:space="preserve">one separate repo per namespace/project you want managed by the operator. For our purpose, the </w:t>
       </w:r>
       <w:proofErr w:type="spellStart"/>
       <w:r>
@@ -491,6 +939,7 @@
     <w:p/>
     <w:p>
       <w:r>
+        <w:lastRenderedPageBreak/>
         <w:t xml:space="preserve">Create a </w:t>
       </w:r>
       <w:proofErr w:type="spellStart"/>
@@ -924,6 +1373,7 @@
     </w:p>
     <w:p>
       <w:r>
+        <w:lastRenderedPageBreak/>
         <w:t xml:space="preserve">The </w:t>
       </w:r>
       <w:proofErr w:type="spellStart"/>
@@ -1324,6 +1774,7 @@
     <w:p/>
     <w:p>
       <w:r>
+        <w:lastRenderedPageBreak/>
         <w:t xml:space="preserve">In the </w:t>
       </w:r>
       <w:proofErr w:type="spellStart"/>
@@ -1404,14 +1855,12 @@
       </w:r>
     </w:p>
     <w:p>
-      <w:proofErr w:type="gramStart"/>
       <w:r>
         <w:rPr>
           <w:b/>
         </w:rPr>
         <w:t>registry</w:t>
       </w:r>
-      <w:proofErr w:type="gramEnd"/>
       <w:r>
         <w:t>: the URL of the registry where your application image will be pushed after the build is complete. Ex: https://quay.io/myorg/myapp</w:t>
       </w:r>
@@ -1635,6 +2084,7 @@
     </w:p>
     <w:p>
       <w:r>
+        <w:lastRenderedPageBreak/>
         <w:t xml:space="preserve">Add that location as a </w:t>
       </w:r>
       <w:proofErr w:type="spellStart"/>
@@ -1921,6 +2371,7 @@
     </w:p>
     <w:p>
       <w:r>
+        <w:lastRenderedPageBreak/>
         <w:t>Install Service Mesh</w:t>
       </w:r>
     </w:p>
@@ -1947,6 +2398,119 @@
 <file path=word/numbering.xml><?xml version="1.0" encoding="utf-8"?>
 <w:numbering xmlns:wpc="http://schemas.microsoft.com/office/word/2010/wordprocessingCanvas" xmlns:cx="http://schemas.microsoft.com/office/drawing/2014/chartex" xmlns:cx1="http://schemas.microsoft.com/office/drawing/2015/9/8/chartex" xmlns:mc="http://schemas.openxmlformats.org/markup-compatibility/2006" xmlns:o="urn:schemas-microsoft-com:office:office" xmlns:r="http://schemas.openxmlformats.org/officeDocument/2006/relationships" xmlns:m="http://schemas.openxmlformats.org/officeDocument/2006/math" xmlns:v="urn:schemas-microsoft-com:vml" xmlns:wp14="http://schemas.microsoft.com/office/word/2010/wordprocessingDrawing" xmlns:wp="http://schemas.openxmlformats.org/drawingml/2006/wordprocessingDrawing" xmlns:w10="urn:schemas-microsoft-com:office:word" xmlns:w="http://schemas.openxmlformats.org/wordprocessingml/2006/main" xmlns:w14="http://schemas.microsoft.com/office/word/2010/wordml" xmlns:w15="http://schemas.microsoft.com/office/word/2012/wordml" xmlns:w16se="http://schemas.microsoft.com/office/word/2015/wordml/symex" xmlns:wpg="http://schemas.microsoft.com/office/word/2010/wordprocessingGroup" xmlns:wpi="http://schemas.microsoft.com/office/word/2010/wordprocessingInk" xmlns:wne="http://schemas.microsoft.com/office/word/2006/wordml" xmlns:wps="http://schemas.microsoft.com/office/word/2010/wordprocessingShape" mc:Ignorable="w14 w15 w16se wp14">
   <w:abstractNum w:abstractNumId="0" w15:restartNumberingAfterBreak="0">
+    <w:nsid w:val="09FB0D91"/>
+    <w:multiLevelType w:val="hybridMultilevel"/>
+    <w:tmpl w:val="2DD0D628"/>
+    <w:lvl w:ilvl="0" w:tplc="04090001">
+      <w:start w:val="1"/>
+      <w:numFmt w:val="bullet"/>
+      <w:lvlText w:val=""/>
+      <w:lvlJc w:val="left"/>
+      <w:pPr>
+        <w:ind w:left="720" w:hanging="360"/>
+      </w:pPr>
+      <w:rPr>
+        <w:rFonts w:ascii="Symbol" w:hAnsi="Symbol" w:hint="default"/>
+      </w:rPr>
+    </w:lvl>
+    <w:lvl w:ilvl="1" w:tplc="04090003" w:tentative="1">
+      <w:start w:val="1"/>
+      <w:numFmt w:val="bullet"/>
+      <w:lvlText w:val="o"/>
+      <w:lvlJc w:val="left"/>
+      <w:pPr>
+        <w:ind w:left="1440" w:hanging="360"/>
+      </w:pPr>
+      <w:rPr>
+        <w:rFonts w:ascii="Courier New" w:hAnsi="Courier New" w:cs="Courier New" w:hint="default"/>
+      </w:rPr>
+    </w:lvl>
+    <w:lvl w:ilvl="2" w:tplc="04090005" w:tentative="1">
+      <w:start w:val="1"/>
+      <w:numFmt w:val="bullet"/>
+      <w:lvlText w:val=""/>
+      <w:lvlJc w:val="left"/>
+      <w:pPr>
+        <w:ind w:left="2160" w:hanging="360"/>
+      </w:pPr>
+      <w:rPr>
+        <w:rFonts w:ascii="Wingdings" w:hAnsi="Wingdings" w:hint="default"/>
+      </w:rPr>
+    </w:lvl>
+    <w:lvl w:ilvl="3" w:tplc="04090001" w:tentative="1">
+      <w:start w:val="1"/>
+      <w:numFmt w:val="bullet"/>
+      <w:lvlText w:val=""/>
+      <w:lvlJc w:val="left"/>
+      <w:pPr>
+        <w:ind w:left="2880" w:hanging="360"/>
+      </w:pPr>
+      <w:rPr>
+        <w:rFonts w:ascii="Symbol" w:hAnsi="Symbol" w:hint="default"/>
+      </w:rPr>
+    </w:lvl>
+    <w:lvl w:ilvl="4" w:tplc="04090003" w:tentative="1">
+      <w:start w:val="1"/>
+      <w:numFmt w:val="bullet"/>
+      <w:lvlText w:val="o"/>
+      <w:lvlJc w:val="left"/>
+      <w:pPr>
+        <w:ind w:left="3600" w:hanging="360"/>
+      </w:pPr>
+      <w:rPr>
+        <w:rFonts w:ascii="Courier New" w:hAnsi="Courier New" w:cs="Courier New" w:hint="default"/>
+      </w:rPr>
+    </w:lvl>
+    <w:lvl w:ilvl="5" w:tplc="04090005" w:tentative="1">
+      <w:start w:val="1"/>
+      <w:numFmt w:val="bullet"/>
+      <w:lvlText w:val=""/>
+      <w:lvlJc w:val="left"/>
+      <w:pPr>
+        <w:ind w:left="4320" w:hanging="360"/>
+      </w:pPr>
+      <w:rPr>
+        <w:rFonts w:ascii="Wingdings" w:hAnsi="Wingdings" w:hint="default"/>
+      </w:rPr>
+    </w:lvl>
+    <w:lvl w:ilvl="6" w:tplc="04090001" w:tentative="1">
+      <w:start w:val="1"/>
+      <w:numFmt w:val="bullet"/>
+      <w:lvlText w:val=""/>
+      <w:lvlJc w:val="left"/>
+      <w:pPr>
+        <w:ind w:left="5040" w:hanging="360"/>
+      </w:pPr>
+      <w:rPr>
+        <w:rFonts w:ascii="Symbol" w:hAnsi="Symbol" w:hint="default"/>
+      </w:rPr>
+    </w:lvl>
+    <w:lvl w:ilvl="7" w:tplc="04090003" w:tentative="1">
+      <w:start w:val="1"/>
+      <w:numFmt w:val="bullet"/>
+      <w:lvlText w:val="o"/>
+      <w:lvlJc w:val="left"/>
+      <w:pPr>
+        <w:ind w:left="5760" w:hanging="360"/>
+      </w:pPr>
+      <w:rPr>
+        <w:rFonts w:ascii="Courier New" w:hAnsi="Courier New" w:cs="Courier New" w:hint="default"/>
+      </w:rPr>
+    </w:lvl>
+    <w:lvl w:ilvl="8" w:tplc="04090005" w:tentative="1">
+      <w:start w:val="1"/>
+      <w:numFmt w:val="bullet"/>
+      <w:lvlText w:val=""/>
+      <w:lvlJc w:val="left"/>
+      <w:pPr>
+        <w:ind w:left="6480" w:hanging="360"/>
+      </w:pPr>
+      <w:rPr>
+        <w:rFonts w:ascii="Wingdings" w:hAnsi="Wingdings" w:hint="default"/>
+      </w:rPr>
+    </w:lvl>
+  </w:abstractNum>
+  <w:abstractNum w:abstractNumId="1" w15:restartNumberingAfterBreak="0">
     <w:nsid w:val="21612CFA"/>
     <w:multiLevelType w:val="hybridMultilevel"/>
     <w:tmpl w:val="5FD02064"/>
@@ -2059,7 +2623,7 @@
       </w:rPr>
     </w:lvl>
   </w:abstractNum>
-  <w:abstractNum w:abstractNumId="1" w15:restartNumberingAfterBreak="0">
+  <w:abstractNum w:abstractNumId="2" w15:restartNumberingAfterBreak="0">
     <w:nsid w:val="2ED55A8C"/>
     <w:multiLevelType w:val="hybridMultilevel"/>
     <w:tmpl w:val="F676A33E"/>
@@ -2172,7 +2736,7 @@
       </w:rPr>
     </w:lvl>
   </w:abstractNum>
-  <w:abstractNum w:abstractNumId="2" w15:restartNumberingAfterBreak="0">
+  <w:abstractNum w:abstractNumId="3" w15:restartNumberingAfterBreak="0">
     <w:nsid w:val="474261FB"/>
     <w:multiLevelType w:val="hybridMultilevel"/>
     <w:tmpl w:val="B28C2252"/>
@@ -2285,7 +2849,7 @@
       </w:rPr>
     </w:lvl>
   </w:abstractNum>
-  <w:abstractNum w:abstractNumId="3" w15:restartNumberingAfterBreak="0">
+  <w:abstractNum w:abstractNumId="4" w15:restartNumberingAfterBreak="0">
     <w:nsid w:val="48814CDB"/>
     <w:multiLevelType w:val="hybridMultilevel"/>
     <w:tmpl w:val="7E1C714C"/>
@@ -2398,7 +2962,7 @@
       </w:rPr>
     </w:lvl>
   </w:abstractNum>
-  <w:abstractNum w:abstractNumId="4" w15:restartNumberingAfterBreak="0">
+  <w:abstractNum w:abstractNumId="5" w15:restartNumberingAfterBreak="0">
     <w:nsid w:val="488D06DE"/>
     <w:multiLevelType w:val="hybridMultilevel"/>
     <w:tmpl w:val="6518CFA2"/>
@@ -2511,7 +3075,7 @@
       </w:rPr>
     </w:lvl>
   </w:abstractNum>
-  <w:abstractNum w:abstractNumId="5" w15:restartNumberingAfterBreak="0">
+  <w:abstractNum w:abstractNumId="6" w15:restartNumberingAfterBreak="0">
     <w:nsid w:val="5E5F2FE9"/>
     <w:multiLevelType w:val="hybridMultilevel"/>
     <w:tmpl w:val="8A1AB1A8"/>
@@ -2624,7 +3188,7 @@
       </w:rPr>
     </w:lvl>
   </w:abstractNum>
-  <w:abstractNum w:abstractNumId="6" w15:restartNumberingAfterBreak="0">
+  <w:abstractNum w:abstractNumId="7" w15:restartNumberingAfterBreak="0">
     <w:nsid w:val="5F1569A0"/>
     <w:multiLevelType w:val="hybridMultilevel"/>
     <w:tmpl w:val="B6B48AFE"/>
@@ -2737,26 +3301,118 @@
       </w:rPr>
     </w:lvl>
   </w:abstractNum>
+  <w:abstractNum w:abstractNumId="8" w15:restartNumberingAfterBreak="0">
+    <w:nsid w:val="7893680C"/>
+    <w:multiLevelType w:val="hybridMultilevel"/>
+    <w:tmpl w:val="D2D83E58"/>
+    <w:lvl w:ilvl="0" w:tplc="0409000F">
+      <w:start w:val="1"/>
+      <w:numFmt w:val="decimal"/>
+      <w:lvlText w:val="%1."/>
+      <w:lvlJc w:val="left"/>
+      <w:pPr>
+        <w:ind w:left="720" w:hanging="360"/>
+      </w:pPr>
+    </w:lvl>
+    <w:lvl w:ilvl="1" w:tplc="04090019" w:tentative="1">
+      <w:start w:val="1"/>
+      <w:numFmt w:val="lowerLetter"/>
+      <w:lvlText w:val="%2."/>
+      <w:lvlJc w:val="left"/>
+      <w:pPr>
+        <w:ind w:left="1440" w:hanging="360"/>
+      </w:pPr>
+    </w:lvl>
+    <w:lvl w:ilvl="2" w:tplc="0409001B" w:tentative="1">
+      <w:start w:val="1"/>
+      <w:numFmt w:val="lowerRoman"/>
+      <w:lvlText w:val="%3."/>
+      <w:lvlJc w:val="right"/>
+      <w:pPr>
+        <w:ind w:left="2160" w:hanging="180"/>
+      </w:pPr>
+    </w:lvl>
+    <w:lvl w:ilvl="3" w:tplc="0409000F" w:tentative="1">
+      <w:start w:val="1"/>
+      <w:numFmt w:val="decimal"/>
+      <w:lvlText w:val="%4."/>
+      <w:lvlJc w:val="left"/>
+      <w:pPr>
+        <w:ind w:left="2880" w:hanging="360"/>
+      </w:pPr>
+    </w:lvl>
+    <w:lvl w:ilvl="4" w:tplc="04090019" w:tentative="1">
+      <w:start w:val="1"/>
+      <w:numFmt w:val="lowerLetter"/>
+      <w:lvlText w:val="%5."/>
+      <w:lvlJc w:val="left"/>
+      <w:pPr>
+        <w:ind w:left="3600" w:hanging="360"/>
+      </w:pPr>
+    </w:lvl>
+    <w:lvl w:ilvl="5" w:tplc="0409001B" w:tentative="1">
+      <w:start w:val="1"/>
+      <w:numFmt w:val="lowerRoman"/>
+      <w:lvlText w:val="%6."/>
+      <w:lvlJc w:val="right"/>
+      <w:pPr>
+        <w:ind w:left="4320" w:hanging="180"/>
+      </w:pPr>
+    </w:lvl>
+    <w:lvl w:ilvl="6" w:tplc="0409000F" w:tentative="1">
+      <w:start w:val="1"/>
+      <w:numFmt w:val="decimal"/>
+      <w:lvlText w:val="%7."/>
+      <w:lvlJc w:val="left"/>
+      <w:pPr>
+        <w:ind w:left="5040" w:hanging="360"/>
+      </w:pPr>
+    </w:lvl>
+    <w:lvl w:ilvl="7" w:tplc="04090019" w:tentative="1">
+      <w:start w:val="1"/>
+      <w:numFmt w:val="lowerLetter"/>
+      <w:lvlText w:val="%8."/>
+      <w:lvlJc w:val="left"/>
+      <w:pPr>
+        <w:ind w:left="5760" w:hanging="360"/>
+      </w:pPr>
+    </w:lvl>
+    <w:lvl w:ilvl="8" w:tplc="0409001B" w:tentative="1">
+      <w:start w:val="1"/>
+      <w:numFmt w:val="lowerRoman"/>
+      <w:lvlText w:val="%9."/>
+      <w:lvlJc w:val="right"/>
+      <w:pPr>
+        <w:ind w:left="6480" w:hanging="180"/>
+      </w:pPr>
+    </w:lvl>
+  </w:abstractNum>
   <w:num w:numId="1">
+    <w:abstractNumId w:val="3"/>
+  </w:num>
+  <w:num w:numId="2">
     <w:abstractNumId w:val="2"/>
   </w:num>
-  <w:num w:numId="2">
+  <w:num w:numId="3">
+    <w:abstractNumId w:val="6"/>
+  </w:num>
+  <w:num w:numId="4">
     <w:abstractNumId w:val="1"/>
   </w:num>
-  <w:num w:numId="3">
+  <w:num w:numId="5">
+    <w:abstractNumId w:val="7"/>
+  </w:num>
+  <w:num w:numId="6">
+    <w:abstractNumId w:val="4"/>
+  </w:num>
+  <w:num w:numId="7">
     <w:abstractNumId w:val="5"/>
   </w:num>
-  <w:num w:numId="4">
+  <w:num w:numId="8">
+    <w:abstractNumId w:val="8"/>
+  </w:num>
+  <w:num w:numId="9">
     <w:abstractNumId w:val="0"/>
-  </w:num>
-  <w:num w:numId="5">
-    <w:abstractNumId w:val="6"/>
-  </w:num>
-  <w:num w:numId="6">
-    <w:abstractNumId w:val="3"/>
-  </w:num>
-  <w:num w:numId="7">
-    <w:abstractNumId w:val="4"/>
   </w:num>
 </w:numbering>
 </file>
@@ -3198,10 +3854,31 @@
       <w:szCs w:val="26"/>
     </w:rPr>
   </w:style>
+  <w:style w:type="paragraph" w:styleId="Heading3">
+    <w:name w:val="heading 3"/>
+    <w:basedOn w:val="Normal"/>
+    <w:next w:val="Normal"/>
+    <w:link w:val="Heading3Char"/>
+    <w:uiPriority w:val="9"/>
+    <w:unhideWhenUsed/>
+    <w:qFormat/>
+    <w:rsid w:val="000B50D2"/>
+    <w:pPr>
+      <w:keepNext/>
+      <w:keepLines/>
+      <w:spacing w:before="40" w:after="0"/>
+      <w:outlineLvl w:val="2"/>
+    </w:pPr>
+    <w:rPr>
+      <w:rFonts w:asciiTheme="majorHAnsi" w:eastAsiaTheme="majorEastAsia" w:hAnsiTheme="majorHAnsi" w:cstheme="majorBidi"/>
+      <w:color w:val="1F4D78" w:themeColor="accent1" w:themeShade="7F"/>
+      <w:sz w:val="24"/>
+      <w:szCs w:val="24"/>
+    </w:rPr>
+  </w:style>
   <w:style w:type="character" w:default="1" w:styleId="DefaultParagraphFont">
     <w:name w:val="Default Paragraph Font"/>
     <w:uiPriority w:val="1"/>
-    <w:semiHidden/>
     <w:unhideWhenUsed/>
   </w:style>
   <w:style w:type="table" w:default="1" w:styleId="TableNormal">
@@ -3271,6 +3948,78 @@
       <w:color w:val="2E74B5" w:themeColor="accent1" w:themeShade="BF"/>
       <w:sz w:val="26"/>
       <w:szCs w:val="26"/>
+    </w:rPr>
+  </w:style>
+  <w:style w:type="character" w:customStyle="1" w:styleId="Heading3Char">
+    <w:name w:val="Heading 3 Char"/>
+    <w:basedOn w:val="DefaultParagraphFont"/>
+    <w:link w:val="Heading3"/>
+    <w:uiPriority w:val="9"/>
+    <w:rsid w:val="000B50D2"/>
+    <w:rPr>
+      <w:rFonts w:asciiTheme="majorHAnsi" w:eastAsiaTheme="majorEastAsia" w:hAnsiTheme="majorHAnsi" w:cstheme="majorBidi"/>
+      <w:color w:val="1F4D78" w:themeColor="accent1" w:themeShade="7F"/>
+      <w:sz w:val="24"/>
+      <w:szCs w:val="24"/>
+    </w:rPr>
+  </w:style>
+  <w:style w:type="paragraph" w:styleId="HTMLPreformatted">
+    <w:name w:val="HTML Preformatted"/>
+    <w:basedOn w:val="Normal"/>
+    <w:link w:val="HTMLPreformattedChar"/>
+    <w:uiPriority w:val="99"/>
+    <w:unhideWhenUsed/>
+    <w:rsid w:val="000B50D2"/>
+    <w:pPr>
+      <w:tabs>
+        <w:tab w:val="left" w:pos="916"/>
+        <w:tab w:val="left" w:pos="1832"/>
+        <w:tab w:val="left" w:pos="2748"/>
+        <w:tab w:val="left" w:pos="3664"/>
+        <w:tab w:val="left" w:pos="4580"/>
+        <w:tab w:val="left" w:pos="5496"/>
+        <w:tab w:val="left" w:pos="6412"/>
+        <w:tab w:val="left" w:pos="7328"/>
+        <w:tab w:val="left" w:pos="8244"/>
+        <w:tab w:val="left" w:pos="9160"/>
+        <w:tab w:val="left" w:pos="10076"/>
+        <w:tab w:val="left" w:pos="10992"/>
+        <w:tab w:val="left" w:pos="11908"/>
+        <w:tab w:val="left" w:pos="12824"/>
+        <w:tab w:val="left" w:pos="13740"/>
+        <w:tab w:val="left" w:pos="14656"/>
+      </w:tabs>
+      <w:spacing w:after="0" w:line="240" w:lineRule="auto"/>
+    </w:pPr>
+    <w:rPr>
+      <w:rFonts w:ascii="Courier New" w:eastAsia="Times New Roman" w:hAnsi="Courier New" w:cs="Courier New"/>
+      <w:sz w:val="20"/>
+      <w:szCs w:val="20"/>
+    </w:rPr>
+  </w:style>
+  <w:style w:type="character" w:customStyle="1" w:styleId="HTMLPreformattedChar">
+    <w:name w:val="HTML Preformatted Char"/>
+    <w:basedOn w:val="DefaultParagraphFont"/>
+    <w:link w:val="HTMLPreformatted"/>
+    <w:uiPriority w:val="99"/>
+    <w:rsid w:val="000B50D2"/>
+    <w:rPr>
+      <w:rFonts w:ascii="Courier New" w:eastAsia="Times New Roman" w:hAnsi="Courier New" w:cs="Courier New"/>
+      <w:sz w:val="20"/>
+      <w:szCs w:val="20"/>
+    </w:rPr>
+  </w:style>
+  <w:style w:type="character" w:styleId="HTMLCode">
+    <w:name w:val="HTML Code"/>
+    <w:basedOn w:val="DefaultParagraphFont"/>
+    <w:uiPriority w:val="99"/>
+    <w:semiHidden/>
+    <w:unhideWhenUsed/>
+    <w:rsid w:val="000B50D2"/>
+    <w:rPr>
+      <w:rFonts w:ascii="Courier New" w:eastAsia="Times New Roman" w:hAnsi="Courier New" w:cs="Courier New"/>
+      <w:sz w:val="20"/>
+      <w:szCs w:val="20"/>
     </w:rPr>
   </w:style>
 </w:styles>

</xml_diff>